<commit_message>
small changes and git test
</commit_message>
<xml_diff>
--- a/docs/ideas.docx
+++ b/docs/ideas.docx
@@ -59,23 +59,39 @@
       </w:pPr>
       <w:r>
         <w:rPr/>
-        <w:t>Single player vs Reinforcement Learning trained enemy tank battle.</w:t>
-      </w:r>
-    </w:p>
-    <w:p>
-      <w:pPr>
-        <w:pStyle w:val="Normal"/>
-        <w:numPr>
-          <w:ilvl w:val="0"/>
-          <w:numId w:val="1"/>
-        </w:numPr>
-        <w:bidi w:val="0"/>
-        <w:jc w:val="left"/>
-        <w:rPr/>
-      </w:pPr>
-      <w:r>
-        <w:rPr/>
-        <w:t>Multiplayer with friends and Reinforcement Learning trained enemy tanks.</w:t>
+        <w:t xml:space="preserve">Single player vs </w:t>
+      </w:r>
+      <w:r>
+        <w:rPr/>
+        <w:t xml:space="preserve">System AI </w:t>
+      </w:r>
+      <w:r>
+        <w:rPr/>
+        <w:t>enemy tank battle.</w:t>
+      </w:r>
+    </w:p>
+    <w:p>
+      <w:pPr>
+        <w:pStyle w:val="Normal"/>
+        <w:numPr>
+          <w:ilvl w:val="0"/>
+          <w:numId w:val="1"/>
+        </w:numPr>
+        <w:bidi w:val="0"/>
+        <w:jc w:val="left"/>
+        <w:rPr/>
+      </w:pPr>
+      <w:r>
+        <w:rPr/>
+        <w:t xml:space="preserve">Multiplayer with friends and </w:t>
+      </w:r>
+      <w:r>
+        <w:rPr/>
+        <w:t>System AI</w:t>
+      </w:r>
+      <w:r>
+        <w:rPr/>
+        <w:t xml:space="preserve"> enemy tanks.</w:t>
       </w:r>
     </w:p>
     <w:p>
@@ -475,7 +491,15 @@
       </w:pPr>
       <w:r>
         <w:rPr/>
-        <w:t>The tank and it gun rotate together. The tank can move forward or backward. And it can rotate either clockwise or anti-clockwise.</w:t>
+        <w:t>The tank and it</w:t>
+      </w:r>
+      <w:r>
+        <w:rPr/>
+        <w:t>s</w:t>
+      </w:r>
+      <w:r>
+        <w:rPr/>
+        <w:t xml:space="preserve"> gun rotate together. The tank can move forward or backward. And it can rotate either clockwise or anti-clockwise.</w:t>
       </w:r>
     </w:p>
     <w:sectPr>
@@ -485,6 +509,7 @@
       <w:pgNumType w:fmt="decimal"/>
       <w:formProt w:val="false"/>
       <w:textDirection w:val="lrTb"/>
+      <w:docGrid w:type="default" w:linePitch="100" w:charSpace="0"/>
     </w:sectPr>
   </w:body>
 </w:document>
@@ -771,7 +796,6 @@
     </w:rPrDefault>
     <w:pPrDefault>
       <w:pPr>
-        <w:widowControl/>
         <w:suppressAutoHyphens w:val="true"/>
       </w:pPr>
     </w:pPrDefault>
@@ -781,7 +805,10 @@
     <w:qFormat/>
     <w:pPr>
       <w:widowControl/>
+      <w:suppressAutoHyphens w:val="true"/>
       <w:bidi w:val="0"/>
+      <w:spacing w:before="0" w:after="0"/>
+      <w:jc w:val="left"/>
     </w:pPr>
     <w:rPr>
       <w:rFonts w:ascii="Liberation Serif" w:hAnsi="Liberation Serif" w:eastAsia="NSimSun" w:cs="Arial"/>

</xml_diff>